<commit_message>
Added pages and modified the documentation with it
</commit_message>
<xml_diff>
--- a/Project Documentation.docx
+++ b/Project Documentation.docx
@@ -1881,38 +1881,52 @@
           <w:lang w:bidi="ar-EG"/>
         </w:rPr>
       </w:pPr>
-    </w:p>
-    <w:p>
-      <w:pPr>
-        <w:pStyle w:val="StyleSix"/>
-        <w:rPr>
-          <w:lang w:bidi="ar-EG"/>
-        </w:rPr>
-      </w:pPr>
-    </w:p>
-    <w:p>
-      <w:pPr>
-        <w:pStyle w:val="StyleSix"/>
-        <w:rPr>
-          <w:lang w:bidi="ar-EG"/>
-        </w:rPr>
-      </w:pPr>
-    </w:p>
-    <w:p>
-      <w:pPr>
-        <w:pStyle w:val="StyleSix"/>
-        <w:rPr>
-          <w:lang w:bidi="ar-EG"/>
-        </w:rPr>
-      </w:pPr>
-    </w:p>
-    <w:p>
-      <w:pPr>
-        <w:pStyle w:val="StyleSix"/>
-        <w:rPr>
-          <w:lang w:bidi="ar-EG"/>
-        </w:rPr>
-      </w:pPr>
+      <w:r>
+        <w:rPr>
+          <w:noProof/>
+        </w:rPr>
+        <w:drawing>
+          <wp:inline distT="0" distB="0" distL="0" distR="0">
+            <wp:extent cx="5486400" cy="1577340"/>
+            <wp:effectExtent l="0" t="0" r="0" b="3810"/>
+            <wp:docPr id="3" name="Picture 3"/>
+            <wp:cNvGraphicFramePr>
+              <a:graphicFrameLocks xmlns:a="http://schemas.openxmlformats.org/drawingml/2006/main" noChangeAspect="1"/>
+            </wp:cNvGraphicFramePr>
+            <a:graphic xmlns:a="http://schemas.openxmlformats.org/drawingml/2006/main">
+              <a:graphicData uri="http://schemas.openxmlformats.org/drawingml/2006/picture">
+                <pic:pic xmlns:pic="http://schemas.openxmlformats.org/drawingml/2006/picture">
+                  <pic:nvPicPr>
+                    <pic:cNvPr id="3" name="Training_Validation_Accuracy and Loss.png"/>
+                    <pic:cNvPicPr/>
+                  </pic:nvPicPr>
+                  <pic:blipFill>
+                    <a:blip r:embed="rId10" cstate="print">
+                      <a:extLst>
+                        <a:ext uri="{28A0092B-C50C-407E-A947-70E740481C1C}">
+                          <a14:useLocalDpi xmlns:a14="http://schemas.microsoft.com/office/drawing/2010/main" val="0"/>
+                        </a:ext>
+                      </a:extLst>
+                    </a:blip>
+                    <a:stretch>
+                      <a:fillRect/>
+                    </a:stretch>
+                  </pic:blipFill>
+                  <pic:spPr>
+                    <a:xfrm>
+                      <a:off x="0" y="0"/>
+                      <a:ext cx="5486400" cy="1577340"/>
+                    </a:xfrm>
+                    <a:prstGeom prst="rect">
+                      <a:avLst/>
+                    </a:prstGeom>
+                  </pic:spPr>
+                </pic:pic>
+              </a:graphicData>
+            </a:graphic>
+          </wp:inline>
+        </w:drawing>
+      </w:r>
     </w:p>
     <w:p>
       <w:pPr>
@@ -2393,109 +2407,141 @@
         </w:rPr>
         <w:t>heatmap</w:t>
       </w:r>
+      <w:r>
+        <w:rPr>
+          <w:lang w:bidi="ar-EG"/>
+        </w:rPr>
+        <w:t>, providing an immediate visual representation of the model's predictive accuracy and misclassifications.</w:t>
+      </w:r>
+    </w:p>
+    <w:p>
+      <w:pPr>
+        <w:pStyle w:val="StyleSix"/>
+        <w:rPr>
+          <w:lang w:bidi="ar-EG"/>
+        </w:rPr>
+      </w:pPr>
+    </w:p>
+    <w:p>
+      <w:pPr>
+        <w:pStyle w:val="StyleSix"/>
+        <w:rPr>
+          <w:lang w:bidi="ar-EG"/>
+        </w:rPr>
+      </w:pPr>
+      <w:r>
+        <w:rPr>
+          <w:lang w:bidi="ar-EG"/>
+        </w:rPr>
+        <w:t xml:space="preserve">Class names, representing distinct age ranges, </w:t>
+      </w:r>
+      <w:proofErr w:type="gramStart"/>
+      <w:r>
+        <w:rPr>
+          <w:lang w:bidi="ar-EG"/>
+        </w:rPr>
+        <w:t>are incorporated</w:t>
+      </w:r>
+      <w:proofErr w:type="gramEnd"/>
+      <w:r>
+        <w:rPr>
+          <w:lang w:bidi="ar-EG"/>
+        </w:rPr>
+        <w:t xml:space="preserve"> into the plot's axes, enhancing interpretability. Each cell of the matrix </w:t>
+      </w:r>
+      <w:proofErr w:type="gramStart"/>
+      <w:r>
+        <w:rPr>
+          <w:lang w:bidi="ar-EG"/>
+        </w:rPr>
+        <w:t>is annotated</w:t>
+      </w:r>
+      <w:proofErr w:type="gramEnd"/>
+      <w:r>
+        <w:rPr>
+          <w:lang w:bidi="ar-EG"/>
+        </w:rPr>
+        <w:t xml:space="preserve"> with numerical values, indicating the count of instances corresponding to the true and predicted labels. This visual representation facilitates the identification of specific areas where the model excels or may benefit from further refinement.</w:t>
+      </w:r>
+    </w:p>
+    <w:p>
+      <w:pPr>
+        <w:pStyle w:val="StyleSix"/>
+        <w:rPr>
+          <w:lang w:bidi="ar-EG"/>
+        </w:rPr>
+      </w:pPr>
+      <w:r>
+        <w:rPr>
+          <w:lang w:bidi="ar-EG"/>
+        </w:rPr>
+        <w:t>The confusion matrix visualization serves as a valuable aid in understanding the model's classification behavior and is instrumental in refining strategies for improved age prediction accuracy. This visual summary provides a clear and concise representation of the model's performance, guiding practitioners in optimizing the model for real-world age classification scenarios.</w:t>
+      </w:r>
+      <w:r>
+        <w:rPr>
+          <w:noProof/>
+        </w:rPr>
+        <w:drawing>
+          <wp:inline distT="0" distB="0" distL="0" distR="0">
+            <wp:extent cx="5486400" cy="2705100"/>
+            <wp:effectExtent l="0" t="0" r="0" b="0"/>
+            <wp:docPr id="1" name="Picture 1"/>
+            <wp:cNvGraphicFramePr>
+              <a:graphicFrameLocks xmlns:a="http://schemas.openxmlformats.org/drawingml/2006/main" noChangeAspect="1"/>
+            </wp:cNvGraphicFramePr>
+            <a:graphic xmlns:a="http://schemas.openxmlformats.org/drawingml/2006/main">
+              <a:graphicData uri="http://schemas.openxmlformats.org/drawingml/2006/picture">
+                <pic:pic xmlns:pic="http://schemas.openxmlformats.org/drawingml/2006/picture">
+                  <pic:nvPicPr>
+                    <pic:cNvPr id="1" name="Convusion Matrix.png"/>
+                    <pic:cNvPicPr/>
+                  </pic:nvPicPr>
+                  <pic:blipFill>
+                    <a:blip r:embed="rId11">
+                      <a:extLst>
+                        <a:ext uri="{28A0092B-C50C-407E-A947-70E740481C1C}">
+                          <a14:useLocalDpi xmlns:a14="http://schemas.microsoft.com/office/drawing/2010/main" val="0"/>
+                        </a:ext>
+                      </a:extLst>
+                    </a:blip>
+                    <a:stretch>
+                      <a:fillRect/>
+                    </a:stretch>
+                  </pic:blipFill>
+                  <pic:spPr>
+                    <a:xfrm>
+                      <a:off x="0" y="0"/>
+                      <a:ext cx="5486400" cy="2705100"/>
+                    </a:xfrm>
+                    <a:prstGeom prst="rect">
+                      <a:avLst/>
+                    </a:prstGeom>
+                  </pic:spPr>
+                </pic:pic>
+              </a:graphicData>
+            </a:graphic>
+          </wp:inline>
+        </w:drawing>
+      </w:r>
+    </w:p>
+    <w:p>
+      <w:pPr>
+        <w:rPr>
+          <w:rFonts w:eastAsia="Times New Roman"/>
+          <w:sz w:val="28"/>
+          <w:lang w:bidi="ar-EG"/>
+        </w:rPr>
+      </w:pPr>
+    </w:p>
+    <w:p>
+      <w:pPr>
+        <w:pStyle w:val="StyleOne"/>
+        <w:rPr>
+          <w:lang w:bidi="ar-EG"/>
+        </w:rPr>
+      </w:pPr>
       <w:bookmarkStart w:id="0" w:name="_GoBack"/>
       <w:bookmarkEnd w:id="0"/>
-      <w:r>
-        <w:rPr>
-          <w:lang w:bidi="ar-EG"/>
-        </w:rPr>
-        <w:t>, providing an immediate visual representation of the model's predictive accuracy and misclassifications.</w:t>
-      </w:r>
-    </w:p>
-    <w:p>
-      <w:pPr>
-        <w:pStyle w:val="StyleSix"/>
-        <w:rPr>
-          <w:lang w:bidi="ar-EG"/>
-        </w:rPr>
-      </w:pPr>
-    </w:p>
-    <w:p>
-      <w:pPr>
-        <w:pStyle w:val="StyleSix"/>
-        <w:rPr>
-          <w:lang w:bidi="ar-EG"/>
-        </w:rPr>
-      </w:pPr>
-      <w:r>
-        <w:rPr>
-          <w:lang w:bidi="ar-EG"/>
-        </w:rPr>
-        <w:t xml:space="preserve">Class names, representing distinct age ranges, </w:t>
-      </w:r>
-      <w:proofErr w:type="gramStart"/>
-      <w:r>
-        <w:rPr>
-          <w:lang w:bidi="ar-EG"/>
-        </w:rPr>
-        <w:t>are incorporated</w:t>
-      </w:r>
-      <w:proofErr w:type="gramEnd"/>
-      <w:r>
-        <w:rPr>
-          <w:lang w:bidi="ar-EG"/>
-        </w:rPr>
-        <w:t xml:space="preserve"> into the plot's axes, enhancing interpretability. Each cell of the matrix </w:t>
-      </w:r>
-      <w:proofErr w:type="gramStart"/>
-      <w:r>
-        <w:rPr>
-          <w:lang w:bidi="ar-EG"/>
-        </w:rPr>
-        <w:t>is annotated</w:t>
-      </w:r>
-      <w:proofErr w:type="gramEnd"/>
-      <w:r>
-        <w:rPr>
-          <w:lang w:bidi="ar-EG"/>
-        </w:rPr>
-        <w:t xml:space="preserve"> with numerical values, indicating the count of instances corresponding to the true and predicted labels. This visual representation facilitates the identification of specific areas where the model excels or may benefit from further refinement.</w:t>
-      </w:r>
-    </w:p>
-    <w:p>
-      <w:pPr>
-        <w:pStyle w:val="StyleSix"/>
-        <w:rPr>
-          <w:lang w:bidi="ar-EG"/>
-        </w:rPr>
-      </w:pPr>
-    </w:p>
-    <w:p>
-      <w:pPr>
-        <w:pStyle w:val="StyleSix"/>
-        <w:rPr>
-          <w:lang w:bidi="ar-EG"/>
-        </w:rPr>
-      </w:pPr>
-      <w:r>
-        <w:rPr>
-          <w:lang w:bidi="ar-EG"/>
-        </w:rPr>
-        <w:t>The confusion matrix visualization serves as a valuable aid in understanding the model's classification behavior and is instrumental in refining strategies for improved age prediction accuracy. This visual summary provides a clear and concise representation of the model's performance, guiding practitioners in optimizing the model for real-world age classification scenarios.</w:t>
-      </w:r>
-    </w:p>
-    <w:p>
-      <w:pPr>
-        <w:rPr>
-          <w:rFonts w:eastAsia="Times New Roman"/>
-          <w:sz w:val="28"/>
-          <w:lang w:bidi="ar-EG"/>
-        </w:rPr>
-      </w:pPr>
-      <w:r>
-        <w:rPr>
-          <w:lang w:bidi="ar-EG"/>
-        </w:rPr>
-        <w:br w:type="page"/>
-      </w:r>
-    </w:p>
-    <w:p>
-      <w:pPr>
-        <w:pStyle w:val="StyleOne"/>
-        <w:rPr>
-          <w:lang w:bidi="ar-EG"/>
-        </w:rPr>
-      </w:pPr>
       <w:r>
         <w:rPr>
           <w:lang w:bidi="ar-EG"/>
@@ -3027,7 +3073,7 @@
       </w:r>
     </w:p>
     <w:sectPr>
-      <w:footerReference w:type="default" r:id="rId10"/>
+      <w:footerReference w:type="default" r:id="rId12"/>
       <w:pgSz w:w="12240" w:h="15840"/>
       <w:pgMar w:top="1440" w:right="1800" w:bottom="1440" w:left="1800" w:header="720" w:footer="720" w:gutter="0"/>
       <w:cols w:space="720"/>
@@ -10611,7 +10657,7 @@
 </file>
 
 <file path=customXml/itemProps1.xml><?xml version="1.0" encoding="utf-8"?>
-<ds:datastoreItem xmlns:ds="http://schemas.openxmlformats.org/officeDocument/2006/customXml" ds:itemID="{F5C21685-8DBC-4D87-B1EA-6089743803FC}">
+<ds:datastoreItem xmlns:ds="http://schemas.openxmlformats.org/officeDocument/2006/customXml" ds:itemID="{F4678797-3F0C-4F54-9C35-59F12F3C5573}">
   <ds:schemaRefs>
     <ds:schemaRef ds:uri="http://schemas.openxmlformats.org/officeDocument/2006/bibliography"/>
   </ds:schemaRefs>

</xml_diff>

<commit_message>
Last modification for the documentation
</commit_message>
<xml_diff>
--- a/Project Documentation.docx
+++ b/Project Documentation.docx
@@ -700,13 +700,247 @@
           <w:lang w:bidi="ar-EG"/>
         </w:rPr>
         <w:lastRenderedPageBreak/>
+        <w:t>Why WE USED Automated abbroach as CNN instead of the Handcrafted abbroach?</w:t>
+      </w:r>
+    </w:p>
+    <w:p>
+      <w:pPr>
+        <w:pStyle w:val="StyleSix"/>
+        <w:ind w:firstLine="720"/>
+        <w:rPr>
+          <w:szCs w:val="28"/>
+          <w:lang w:bidi="ar-EG"/>
+        </w:rPr>
+      </w:pPr>
+      <w:r>
+        <w:rPr>
+          <w:b/>
+          <w:bCs/>
+          <w:szCs w:val="28"/>
+          <w:lang w:bidi="ar-EG"/>
+        </w:rPr>
+        <w:t>Detecting or classifying age</w:t>
+      </w:r>
+      <w:r>
+        <w:rPr>
+          <w:szCs w:val="28"/>
+          <w:lang w:bidi="ar-EG"/>
+        </w:rPr>
+        <w:t xml:space="preserve"> from images using a handcrafted pipeline, while feasible to some extent, might not achieve the same performance as deep learning-based approaches, especially when dealing with diverse and complex data such as facial images.</w:t>
+      </w:r>
+    </w:p>
+    <w:p>
+      <w:pPr>
+        <w:pStyle w:val="StyleSix"/>
+        <w:rPr>
+          <w:szCs w:val="28"/>
+          <w:lang w:bidi="ar-EG"/>
+        </w:rPr>
+      </w:pPr>
+      <w:r>
+        <w:rPr>
+          <w:b/>
+          <w:bCs/>
+          <w:szCs w:val="28"/>
+          <w:lang w:bidi="ar-EG"/>
+        </w:rPr>
+        <w:t>Handcrafted approaches</w:t>
+      </w:r>
+      <w:r>
+        <w:rPr>
+          <w:szCs w:val="28"/>
+          <w:lang w:bidi="ar-EG"/>
+        </w:rPr>
+        <w:t xml:space="preserve"> heavily rely on manually engineered features, which may not capture the nuances and complexities present in images as effectively as deep learning models. While basic facial features like landmarks, texture, color, or geometric properties can provide some discriminatory information about age, they might not be sufficient for accurate and robust age estimation.</w:t>
+      </w:r>
+    </w:p>
+    <w:p>
+      <w:pPr>
+        <w:pStyle w:val="StyleSix"/>
+        <w:rPr>
+          <w:szCs w:val="28"/>
+          <w:lang w:bidi="ar-EG"/>
+        </w:rPr>
+      </w:pPr>
+      <w:r>
+        <w:rPr>
+          <w:szCs w:val="28"/>
+          <w:lang w:bidi="ar-EG"/>
+        </w:rPr>
+        <w:t>Challenges with handcrafted approaches for age classification include:</w:t>
+      </w:r>
+    </w:p>
+    <w:p>
+      <w:pPr>
+        <w:pStyle w:val="StyleSix"/>
+        <w:numPr>
+          <w:ilvl w:val="0"/>
+          <w:numId w:val="57"/>
+        </w:numPr>
+        <w:rPr>
+          <w:szCs w:val="28"/>
+          <w:lang w:bidi="ar-EG"/>
+        </w:rPr>
+      </w:pPr>
+      <w:r>
+        <w:rPr>
+          <w:b/>
+          <w:bCs/>
+          <w:szCs w:val="28"/>
+          <w:lang w:bidi="ar-EG"/>
+        </w:rPr>
+        <w:t>Feature Design</w:t>
+      </w:r>
+      <w:r>
+        <w:rPr>
+          <w:szCs w:val="28"/>
+          <w:lang w:bidi="ar-EG"/>
+        </w:rPr>
+        <w:t xml:space="preserve">: Designing effective handcrafted features for age classification requires substantial domain knowledge and experimentation. </w:t>
+      </w:r>
+      <w:proofErr w:type="gramStart"/>
+      <w:r>
+        <w:rPr>
+          <w:szCs w:val="28"/>
+          <w:lang w:bidi="ar-EG"/>
+        </w:rPr>
+        <w:t>It's</w:t>
+      </w:r>
+      <w:proofErr w:type="gramEnd"/>
+      <w:r>
+        <w:rPr>
+          <w:szCs w:val="28"/>
+          <w:lang w:bidi="ar-EG"/>
+        </w:rPr>
+        <w:t xml:space="preserve"> challenging to capture the diverse and subtle age-related patterns in facial images solely through handcrafted features.</w:t>
+      </w:r>
+    </w:p>
+    <w:p>
+      <w:pPr>
+        <w:pStyle w:val="StyleSix"/>
+        <w:numPr>
+          <w:ilvl w:val="0"/>
+          <w:numId w:val="57"/>
+        </w:numPr>
+        <w:rPr>
+          <w:szCs w:val="28"/>
+          <w:lang w:bidi="ar-EG"/>
+        </w:rPr>
+      </w:pPr>
+      <w:r>
+        <w:rPr>
+          <w:b/>
+          <w:bCs/>
+          <w:szCs w:val="28"/>
+          <w:lang w:bidi="ar-EG"/>
+        </w:rPr>
+        <w:t>Robustness</w:t>
+      </w:r>
+      <w:r>
+        <w:rPr>
+          <w:szCs w:val="28"/>
+          <w:lang w:bidi="ar-EG"/>
+        </w:rPr>
+        <w:t>: Handcrafted features might not generalize well across different age groups, ethnicities, or variations in facial expressions, poses, and lighting conditions. They might lack robustness in handling diverse real-world scenarios.</w:t>
+      </w:r>
+    </w:p>
+    <w:p>
+      <w:pPr>
+        <w:pStyle w:val="StyleSix"/>
+        <w:numPr>
+          <w:ilvl w:val="0"/>
+          <w:numId w:val="57"/>
+        </w:numPr>
+        <w:rPr>
+          <w:szCs w:val="28"/>
+          <w:lang w:bidi="ar-EG"/>
+        </w:rPr>
+      </w:pPr>
+      <w:r>
+        <w:rPr>
+          <w:b/>
+          <w:bCs/>
+          <w:szCs w:val="28"/>
+          <w:lang w:bidi="ar-EG"/>
+        </w:rPr>
+        <w:t>Complexity and Variability</w:t>
+      </w:r>
+      <w:r>
+        <w:rPr>
+          <w:szCs w:val="28"/>
+          <w:lang w:bidi="ar-EG"/>
+        </w:rPr>
+        <w:t>: Age estimation from facial images is inherently complex due to the variability in aging patterns among individuals. Handcrafted features might struggle to capture these intricate variations.</w:t>
+      </w:r>
+    </w:p>
+    <w:p>
+      <w:pPr>
+        <w:pStyle w:val="StyleSix"/>
+        <w:rPr>
+          <w:szCs w:val="28"/>
+          <w:lang w:bidi="ar-EG"/>
+        </w:rPr>
+      </w:pPr>
+      <w:r>
+        <w:rPr>
+          <w:b/>
+          <w:bCs/>
+          <w:szCs w:val="28"/>
+          <w:lang w:bidi="ar-EG"/>
+        </w:rPr>
+        <w:t>Deep learning models</w:t>
+      </w:r>
+      <w:r>
+        <w:rPr>
+          <w:szCs w:val="28"/>
+          <w:lang w:bidi="ar-EG"/>
+        </w:rPr>
+        <w:t xml:space="preserve">, especially </w:t>
+      </w:r>
+      <w:r>
+        <w:rPr>
+          <w:b/>
+          <w:bCs/>
+          <w:szCs w:val="28"/>
+          <w:lang w:bidi="ar-EG"/>
+        </w:rPr>
+        <w:t>Convolutional Neural Networks (CNNs)</w:t>
+      </w:r>
+      <w:r>
+        <w:rPr>
+          <w:szCs w:val="28"/>
+          <w:lang w:bidi="ar-EG"/>
+        </w:rPr>
+        <w:t>, have shown remarkable success in tasks like age estimation from images. They can automatically learn hierarchical representations from raw data, extracting complex features relevant for age classification.</w:t>
+      </w:r>
+    </w:p>
+    <w:p>
+      <w:pPr>
+        <w:pStyle w:val="StyleOne"/>
+        <w:rPr>
+          <w:lang w:bidi="ar-EG"/>
+        </w:rPr>
+      </w:pPr>
+      <w:r>
+        <w:rPr>
+          <w:lang w:bidi="ar-EG"/>
+        </w:rPr>
+        <w:lastRenderedPageBreak/>
         <w:t>Step</w:t>
       </w:r>
       <w:r>
         <w:rPr>
           <w:lang w:bidi="ar-EG"/>
         </w:rPr>
-        <w:t xml:space="preserve"> One</w:t>
+        <w:t xml:space="preserve"> On</w:t>
+      </w:r>
+      <w:bookmarkStart w:id="0" w:name="_GoBack"/>
+      <w:bookmarkEnd w:id="0"/>
+      <w:r>
+        <w:rPr>
+          <w:lang w:bidi="ar-EG"/>
+        </w:rPr>
+        <w:t>e</w:t>
       </w:r>
       <w:r>
         <w:rPr>
@@ -2540,8 +2774,6 @@
           <w:lang w:bidi="ar-EG"/>
         </w:rPr>
       </w:pPr>
-      <w:bookmarkStart w:id="0" w:name="_GoBack"/>
-      <w:bookmarkEnd w:id="0"/>
       <w:r>
         <w:rPr>
           <w:lang w:bidi="ar-EG"/>
@@ -3142,7 +3374,7 @@
           <w:rPr>
             <w:noProof/>
           </w:rPr>
-          <w:t>11</w:t>
+          <w:t>4</w:t>
         </w:r>
         <w:r>
           <w:rPr>
@@ -7471,6 +7703,92 @@
     </w:lvl>
   </w:abstractNum>
   <w:abstractNum w:abstractNumId="41" w15:restartNumberingAfterBreak="0">
+    <w:nsid w:val="5A094E2D"/>
+    <w:multiLevelType w:val="hybridMultilevel"/>
+    <w:tmpl w:val="71A8C0DE"/>
+    <w:lvl w:ilvl="0" w:tplc="0409000F">
+      <w:start w:val="1"/>
+      <w:numFmt w:val="decimal"/>
+      <w:lvlText w:val="%1."/>
+      <w:lvlJc w:val="left"/>
+      <w:pPr>
+        <w:ind w:left="720" w:hanging="360"/>
+      </w:pPr>
+    </w:lvl>
+    <w:lvl w:ilvl="1" w:tplc="04090019" w:tentative="1">
+      <w:start w:val="1"/>
+      <w:numFmt w:val="lowerLetter"/>
+      <w:lvlText w:val="%2."/>
+      <w:lvlJc w:val="left"/>
+      <w:pPr>
+        <w:ind w:left="1440" w:hanging="360"/>
+      </w:pPr>
+    </w:lvl>
+    <w:lvl w:ilvl="2" w:tplc="0409001B" w:tentative="1">
+      <w:start w:val="1"/>
+      <w:numFmt w:val="lowerRoman"/>
+      <w:lvlText w:val="%3."/>
+      <w:lvlJc w:val="right"/>
+      <w:pPr>
+        <w:ind w:left="2160" w:hanging="180"/>
+      </w:pPr>
+    </w:lvl>
+    <w:lvl w:ilvl="3" w:tplc="0409000F" w:tentative="1">
+      <w:start w:val="1"/>
+      <w:numFmt w:val="decimal"/>
+      <w:lvlText w:val="%4."/>
+      <w:lvlJc w:val="left"/>
+      <w:pPr>
+        <w:ind w:left="2880" w:hanging="360"/>
+      </w:pPr>
+    </w:lvl>
+    <w:lvl w:ilvl="4" w:tplc="04090019" w:tentative="1">
+      <w:start w:val="1"/>
+      <w:numFmt w:val="lowerLetter"/>
+      <w:lvlText w:val="%5."/>
+      <w:lvlJc w:val="left"/>
+      <w:pPr>
+        <w:ind w:left="3600" w:hanging="360"/>
+      </w:pPr>
+    </w:lvl>
+    <w:lvl w:ilvl="5" w:tplc="0409001B" w:tentative="1">
+      <w:start w:val="1"/>
+      <w:numFmt w:val="lowerRoman"/>
+      <w:lvlText w:val="%6."/>
+      <w:lvlJc w:val="right"/>
+      <w:pPr>
+        <w:ind w:left="4320" w:hanging="180"/>
+      </w:pPr>
+    </w:lvl>
+    <w:lvl w:ilvl="6" w:tplc="0409000F" w:tentative="1">
+      <w:start w:val="1"/>
+      <w:numFmt w:val="decimal"/>
+      <w:lvlText w:val="%7."/>
+      <w:lvlJc w:val="left"/>
+      <w:pPr>
+        <w:ind w:left="5040" w:hanging="360"/>
+      </w:pPr>
+    </w:lvl>
+    <w:lvl w:ilvl="7" w:tplc="04090019" w:tentative="1">
+      <w:start w:val="1"/>
+      <w:numFmt w:val="lowerLetter"/>
+      <w:lvlText w:val="%8."/>
+      <w:lvlJc w:val="left"/>
+      <w:pPr>
+        <w:ind w:left="5760" w:hanging="360"/>
+      </w:pPr>
+    </w:lvl>
+    <w:lvl w:ilvl="8" w:tplc="0409001B" w:tentative="1">
+      <w:start w:val="1"/>
+      <w:numFmt w:val="lowerRoman"/>
+      <w:lvlText w:val="%9."/>
+      <w:lvlJc w:val="right"/>
+      <w:pPr>
+        <w:ind w:left="6480" w:hanging="180"/>
+      </w:pPr>
+    </w:lvl>
+  </w:abstractNum>
+  <w:abstractNum w:abstractNumId="42" w15:restartNumberingAfterBreak="0">
     <w:nsid w:val="5E5D6C8F"/>
     <w:multiLevelType w:val="hybridMultilevel"/>
     <w:tmpl w:val="8C701CFA"/>
@@ -7556,7 +7874,7 @@
       </w:pPr>
     </w:lvl>
   </w:abstractNum>
-  <w:abstractNum w:abstractNumId="42" w15:restartNumberingAfterBreak="0">
+  <w:abstractNum w:abstractNumId="43" w15:restartNumberingAfterBreak="0">
     <w:nsid w:val="5ED260E7"/>
     <w:multiLevelType w:val="hybridMultilevel"/>
     <w:tmpl w:val="643A7746"/>
@@ -7669,7 +7987,7 @@
       </w:rPr>
     </w:lvl>
   </w:abstractNum>
-  <w:abstractNum w:abstractNumId="43" w15:restartNumberingAfterBreak="0">
+  <w:abstractNum w:abstractNumId="44" w15:restartNumberingAfterBreak="0">
     <w:nsid w:val="5EDC799B"/>
     <w:multiLevelType w:val="hybridMultilevel"/>
     <w:tmpl w:val="7EA60E68"/>
@@ -7782,7 +8100,7 @@
       </w:rPr>
     </w:lvl>
   </w:abstractNum>
-  <w:abstractNum w:abstractNumId="44" w15:restartNumberingAfterBreak="0">
+  <w:abstractNum w:abstractNumId="45" w15:restartNumberingAfterBreak="0">
     <w:nsid w:val="5F614636"/>
     <w:multiLevelType w:val="hybridMultilevel"/>
     <w:tmpl w:val="6304EEB4"/>
@@ -7895,7 +8213,7 @@
       </w:rPr>
     </w:lvl>
   </w:abstractNum>
-  <w:abstractNum w:abstractNumId="45" w15:restartNumberingAfterBreak="0">
+  <w:abstractNum w:abstractNumId="46" w15:restartNumberingAfterBreak="0">
     <w:nsid w:val="63447F43"/>
     <w:multiLevelType w:val="hybridMultilevel"/>
     <w:tmpl w:val="FD58C398"/>
@@ -8008,7 +8326,7 @@
       </w:rPr>
     </w:lvl>
   </w:abstractNum>
-  <w:abstractNum w:abstractNumId="46" w15:restartNumberingAfterBreak="0">
+  <w:abstractNum w:abstractNumId="47" w15:restartNumberingAfterBreak="0">
     <w:nsid w:val="634B7F2C"/>
     <w:multiLevelType w:val="hybridMultilevel"/>
     <w:tmpl w:val="C0EA6D46"/>
@@ -8094,7 +8412,7 @@
       </w:pPr>
     </w:lvl>
   </w:abstractNum>
-  <w:abstractNum w:abstractNumId="47" w15:restartNumberingAfterBreak="0">
+  <w:abstractNum w:abstractNumId="48" w15:restartNumberingAfterBreak="0">
     <w:nsid w:val="66D70236"/>
     <w:multiLevelType w:val="hybridMultilevel"/>
     <w:tmpl w:val="5FCC9432"/>
@@ -8180,7 +8498,7 @@
       </w:pPr>
     </w:lvl>
   </w:abstractNum>
-  <w:abstractNum w:abstractNumId="48" w15:restartNumberingAfterBreak="0">
+  <w:abstractNum w:abstractNumId="49" w15:restartNumberingAfterBreak="0">
     <w:nsid w:val="6A230D61"/>
     <w:multiLevelType w:val="hybridMultilevel"/>
     <w:tmpl w:val="EC5C1F3A"/>
@@ -8266,7 +8584,7 @@
       </w:pPr>
     </w:lvl>
   </w:abstractNum>
-  <w:abstractNum w:abstractNumId="49" w15:restartNumberingAfterBreak="0">
+  <w:abstractNum w:abstractNumId="50" w15:restartNumberingAfterBreak="0">
     <w:nsid w:val="6D6037EC"/>
     <w:multiLevelType w:val="hybridMultilevel"/>
     <w:tmpl w:val="34B8CB42"/>
@@ -8352,7 +8670,7 @@
       </w:pPr>
     </w:lvl>
   </w:abstractNum>
-  <w:abstractNum w:abstractNumId="50" w15:restartNumberingAfterBreak="0">
+  <w:abstractNum w:abstractNumId="51" w15:restartNumberingAfterBreak="0">
     <w:nsid w:val="6DEF362F"/>
     <w:multiLevelType w:val="hybridMultilevel"/>
     <w:tmpl w:val="71844992"/>
@@ -8465,7 +8783,7 @@
       </w:rPr>
     </w:lvl>
   </w:abstractNum>
-  <w:abstractNum w:abstractNumId="51" w15:restartNumberingAfterBreak="0">
+  <w:abstractNum w:abstractNumId="52" w15:restartNumberingAfterBreak="0">
     <w:nsid w:val="6F6964D1"/>
     <w:multiLevelType w:val="hybridMultilevel"/>
     <w:tmpl w:val="75F6DB2E"/>
@@ -8578,7 +8896,7 @@
       </w:rPr>
     </w:lvl>
   </w:abstractNum>
-  <w:abstractNum w:abstractNumId="52" w15:restartNumberingAfterBreak="0">
+  <w:abstractNum w:abstractNumId="53" w15:restartNumberingAfterBreak="0">
     <w:nsid w:val="752447E0"/>
     <w:multiLevelType w:val="hybridMultilevel"/>
     <w:tmpl w:val="9C76EE06"/>
@@ -8691,7 +9009,7 @@
       </w:rPr>
     </w:lvl>
   </w:abstractNum>
-  <w:abstractNum w:abstractNumId="53" w15:restartNumberingAfterBreak="0">
+  <w:abstractNum w:abstractNumId="54" w15:restartNumberingAfterBreak="0">
     <w:nsid w:val="75CA29D7"/>
     <w:multiLevelType w:val="hybridMultilevel"/>
     <w:tmpl w:val="911EA226"/>
@@ -8777,7 +9095,7 @@
       </w:pPr>
     </w:lvl>
   </w:abstractNum>
-  <w:abstractNum w:abstractNumId="54" w15:restartNumberingAfterBreak="0">
+  <w:abstractNum w:abstractNumId="55" w15:restartNumberingAfterBreak="0">
     <w:nsid w:val="781F0792"/>
     <w:multiLevelType w:val="hybridMultilevel"/>
     <w:tmpl w:val="BD1AFD5C"/>
@@ -8890,7 +9208,7 @@
       </w:rPr>
     </w:lvl>
   </w:abstractNum>
-  <w:abstractNum w:abstractNumId="55" w15:restartNumberingAfterBreak="0">
+  <w:abstractNum w:abstractNumId="56" w15:restartNumberingAfterBreak="0">
     <w:nsid w:val="7BDE524B"/>
     <w:multiLevelType w:val="hybridMultilevel"/>
     <w:tmpl w:val="CE4A8A3C"/>
@@ -9004,16 +9322,16 @@
     </w:lvl>
   </w:abstractNum>
   <w:num w:numId="1">
-    <w:abstractNumId w:val="49"/>
+    <w:abstractNumId w:val="50"/>
   </w:num>
   <w:num w:numId="2">
     <w:abstractNumId w:val="20"/>
   </w:num>
   <w:num w:numId="3">
-    <w:abstractNumId w:val="47"/>
+    <w:abstractNumId w:val="48"/>
   </w:num>
   <w:num w:numId="4">
-    <w:abstractNumId w:val="41"/>
+    <w:abstractNumId w:val="42"/>
   </w:num>
   <w:num w:numId="5">
     <w:abstractNumId w:val="0"/>
@@ -9049,10 +9367,10 @@
     <w:abstractNumId w:val="29"/>
   </w:num>
   <w:num w:numId="16">
-    <w:abstractNumId w:val="42"/>
+    <w:abstractNumId w:val="43"/>
   </w:num>
   <w:num w:numId="17">
-    <w:abstractNumId w:val="54"/>
+    <w:abstractNumId w:val="55"/>
   </w:num>
   <w:num w:numId="18">
     <w:abstractNumId w:val="18"/>
@@ -9070,7 +9388,7 @@
     <w:abstractNumId w:val="8"/>
   </w:num>
   <w:num w:numId="23">
-    <w:abstractNumId w:val="53"/>
+    <w:abstractNumId w:val="54"/>
   </w:num>
   <w:num w:numId="24">
     <w:abstractNumId w:val="32"/>
@@ -9079,7 +9397,7 @@
     <w:abstractNumId w:val="38"/>
   </w:num>
   <w:num w:numId="26">
-    <w:abstractNumId w:val="50"/>
+    <w:abstractNumId w:val="51"/>
   </w:num>
   <w:num w:numId="27">
     <w:abstractNumId w:val="13"/>
@@ -9091,7 +9409,7 @@
     <w:abstractNumId w:val="12"/>
   </w:num>
   <w:num w:numId="30">
-    <w:abstractNumId w:val="48"/>
+    <w:abstractNumId w:val="49"/>
   </w:num>
   <w:num w:numId="31">
     <w:abstractNumId w:val="24"/>
@@ -9100,7 +9418,7 @@
     <w:abstractNumId w:val="21"/>
   </w:num>
   <w:num w:numId="33">
-    <w:abstractNumId w:val="46"/>
+    <w:abstractNumId w:val="47"/>
   </w:num>
   <w:num w:numId="34">
     <w:abstractNumId w:val="16"/>
@@ -9115,7 +9433,7 @@
     <w:abstractNumId w:val="27"/>
   </w:num>
   <w:num w:numId="38">
-    <w:abstractNumId w:val="55"/>
+    <w:abstractNumId w:val="56"/>
   </w:num>
   <w:num w:numId="39">
     <w:abstractNumId w:val="34"/>
@@ -9127,19 +9445,19 @@
     <w:abstractNumId w:val="26"/>
   </w:num>
   <w:num w:numId="42">
+    <w:abstractNumId w:val="53"/>
+  </w:num>
+  <w:num w:numId="43">
     <w:abstractNumId w:val="52"/>
   </w:num>
-  <w:num w:numId="43">
-    <w:abstractNumId w:val="51"/>
-  </w:num>
   <w:num w:numId="44">
-    <w:abstractNumId w:val="44"/>
+    <w:abstractNumId w:val="45"/>
   </w:num>
   <w:num w:numId="45">
     <w:abstractNumId w:val="11"/>
   </w:num>
   <w:num w:numId="46">
-    <w:abstractNumId w:val="45"/>
+    <w:abstractNumId w:val="46"/>
   </w:num>
   <w:num w:numId="47">
     <w:abstractNumId w:val="22"/>
@@ -9154,7 +9472,7 @@
     <w:abstractNumId w:val="35"/>
   </w:num>
   <w:num w:numId="51">
-    <w:abstractNumId w:val="43"/>
+    <w:abstractNumId w:val="44"/>
   </w:num>
   <w:num w:numId="52">
     <w:abstractNumId w:val="6"/>
@@ -9170,6 +9488,9 @@
   </w:num>
   <w:num w:numId="56">
     <w:abstractNumId w:val="17"/>
+  </w:num>
+  <w:num w:numId="57">
+    <w:abstractNumId w:val="41"/>
   </w:num>
   <w:numIdMacAtCleanup w:val="47"/>
 </w:numbering>
@@ -9931,11 +10252,11 @@
     <w:basedOn w:val="Heading1"/>
     <w:link w:val="StyleOneChar"/>
     <w:qFormat/>
-    <w:rsid w:val="008613DA"/>
+    <w:rsid w:val="00CA2526"/>
     <w:rPr>
       <w:rFonts w:asciiTheme="majorBidi" w:eastAsia="Times New Roman" w:hAnsiTheme="majorBidi"/>
       <w:b/>
-      <w:sz w:val="40"/>
+      <w:sz w:val="36"/>
     </w:rPr>
   </w:style>
   <w:style w:type="character" w:customStyle="1" w:styleId="Style50Char">
@@ -9967,14 +10288,14 @@
     <w:name w:val="Style_One Char"/>
     <w:basedOn w:val="Heading2Char"/>
     <w:link w:val="StyleOne"/>
-    <w:rsid w:val="008613DA"/>
+    <w:rsid w:val="00CA2526"/>
     <w:rPr>
       <w:rFonts w:asciiTheme="majorBidi" w:eastAsia="Times New Roman" w:hAnsiTheme="majorBidi" w:cstheme="majorBidi"/>
       <w:b/>
       <w:caps/>
       <w:color w:val="FFFFFF" w:themeColor="background1"/>
       <w:spacing w:val="15"/>
-      <w:sz w:val="40"/>
+      <w:sz w:val="36"/>
       <w:szCs w:val="26"/>
       <w:shd w:val="clear" w:color="auto" w:fill="5B9BD5" w:themeFill="accent1"/>
     </w:rPr>
@@ -10657,7 +10978,7 @@
 </file>
 
 <file path=customXml/itemProps1.xml><?xml version="1.0" encoding="utf-8"?>
-<ds:datastoreItem xmlns:ds="http://schemas.openxmlformats.org/officeDocument/2006/customXml" ds:itemID="{F4678797-3F0C-4F54-9C35-59F12F3C5573}">
+<ds:datastoreItem xmlns:ds="http://schemas.openxmlformats.org/officeDocument/2006/customXml" ds:itemID="{6255E4A4-6153-4FF8-B1B2-9565AB548EDE}">
   <ds:schemaRefs>
     <ds:schemaRef ds:uri="http://schemas.openxmlformats.org/officeDocument/2006/bibliography"/>
   </ds:schemaRefs>

</xml_diff>